<commit_message>
Added week-01 to biostats-1
</commit_message>
<xml_diff>
--- a/biostats-1/doc/simon-5501-01-well-being.docx
+++ b/biostats-1/doc/simon-5501-01-well-being.docx
@@ -523,54 +523,36 @@
           <w:sz w:val="24"/>
           <w:szCs w:val="24"/>
         </w:rPr>
-        <w:t xml:space="preserve"> </w:t>
-      </w:r>
-      <w:r>
-        <w:rPr>
-          <w:rFonts w:ascii="Times New Roman" w:hAnsi="Times New Roman" w:cs="Times New Roman"/>
-          <w:color w:val="C00000"/>
-          <w:sz w:val="24"/>
-          <w:szCs w:val="24"/>
-        </w:rPr>
-        <w:t>Show a dialog box or your code here.</w:t>
-      </w:r>
-    </w:p>
-    <w:p>
-      <w:pPr>
-        <w:rPr>
-          <w:rFonts w:ascii="Times New Roman" w:hAnsi="Times New Roman" w:cs="Times New Roman"/>
-          <w:color w:val="C00000"/>
-          <w:sz w:val="24"/>
-          <w:szCs w:val="24"/>
-        </w:rPr>
-      </w:pPr>
-    </w:p>
-    <w:p>
-      <w:pPr>
-        <w:rPr>
-          <w:rFonts w:ascii="Times New Roman" w:hAnsi="Times New Roman" w:cs="Times New Roman"/>
-          <w:color w:val="C00000"/>
-          <w:sz w:val="24"/>
-          <w:szCs w:val="24"/>
-        </w:rPr>
-      </w:pPr>
-      <w:r>
-        <w:rPr>
-          <w:rFonts w:ascii="Times New Roman" w:hAnsi="Times New Roman" w:cs="Times New Roman"/>
-          <w:color w:val="C00000"/>
-          <w:sz w:val="24"/>
-          <w:szCs w:val="24"/>
-        </w:rPr>
-        <w:t xml:space="preserve">7. Recode the sex data into a different variable with 0 = Male, 1 = Female. </w:t>
-      </w:r>
-      <w:r>
-        <w:rPr>
-          <w:rFonts w:ascii="Times New Roman" w:hAnsi="Times New Roman" w:cs="Times New Roman"/>
-          <w:color w:val="C00000"/>
-          <w:sz w:val="24"/>
-          <w:szCs w:val="24"/>
-        </w:rPr>
-        <w:t>Show a dialog box or your code here.</w:t>
+        <w:t xml:space="preserve"> Show a dialog box or your code here.</w:t>
+      </w:r>
+    </w:p>
+    <w:p>
+      <w:pPr>
+        <w:rPr>
+          <w:rFonts w:ascii="Times New Roman" w:hAnsi="Times New Roman" w:cs="Times New Roman"/>
+          <w:color w:val="C00000"/>
+          <w:sz w:val="24"/>
+          <w:szCs w:val="24"/>
+        </w:rPr>
+      </w:pPr>
+    </w:p>
+    <w:p>
+      <w:pPr>
+        <w:rPr>
+          <w:rFonts w:ascii="Times New Roman" w:hAnsi="Times New Roman" w:cs="Times New Roman"/>
+          <w:color w:val="C00000"/>
+          <w:sz w:val="24"/>
+          <w:szCs w:val="24"/>
+        </w:rPr>
+      </w:pPr>
+      <w:r>
+        <w:rPr>
+          <w:rFonts w:ascii="Times New Roman" w:hAnsi="Times New Roman" w:cs="Times New Roman"/>
+          <w:color w:val="C00000"/>
+          <w:sz w:val="24"/>
+          <w:szCs w:val="24"/>
+        </w:rPr>
+        <w:t>7. Recode the sex data into a different variable with 0 = Male, 1 = Female. Show a dialog box or your code here.</w:t>
       </w:r>
     </w:p>
     <w:p>
@@ -619,25 +601,7 @@
           <w:sz w:val="24"/>
           <w:szCs w:val="24"/>
         </w:rPr>
-        <w:t xml:space="preserve"> and all the females appear second in the data. </w:t>
-      </w:r>
-      <w:r>
-        <w:rPr>
-          <w:rFonts w:ascii="Times New Roman" w:hAnsi="Times New Roman" w:cs="Times New Roman"/>
-          <w:color w:val="C00000"/>
-          <w:sz w:val="24"/>
-          <w:szCs w:val="24"/>
-        </w:rPr>
-        <w:t>Show a dialog box or your code here.</w:t>
-      </w:r>
-      <w:r>
-        <w:rPr>
-          <w:rFonts w:ascii="Times New Roman" w:hAnsi="Times New Roman" w:cs="Times New Roman"/>
-          <w:color w:val="C00000"/>
-          <w:sz w:val="24"/>
-          <w:szCs w:val="24"/>
-        </w:rPr>
-        <w:t xml:space="preserve"> Show a listing of the sorted data.</w:t>
+        <w:t xml:space="preserve"> and all the females appear second in the data. Show a dialog box or your code here. Show a listing of the sorted data.</w:t>
       </w:r>
     </w:p>
     <w:p>
@@ -667,27 +631,16 @@
           <w:szCs w:val="24"/>
         </w:rPr>
         <w:lastRenderedPageBreak/>
-        <w:t xml:space="preserve">9. Create a data dictionary for this file. The data dictionary should specify who created the file (Monica Gaddis), when it was created (date unknown), how many rows and columns are in the dataset, what format the data was originally stored in (text file with comma delimiters), the variable names for each column of data (except </w:t>
-      </w:r>
-      <w:proofErr w:type="spellStart"/>
-      <w:r>
-        <w:rPr>
-          <w:rFonts w:ascii="Times New Roman" w:hAnsi="Times New Roman" w:cs="Times New Roman"/>
-          <w:color w:val="C00000"/>
-          <w:sz w:val="24"/>
-          <w:szCs w:val="24"/>
-        </w:rPr>
-        <w:t>bmi</w:t>
-      </w:r>
-      <w:proofErr w:type="spellEnd"/>
-      <w:r>
-        <w:rPr>
-          <w:rFonts w:ascii="Times New Roman" w:hAnsi="Times New Roman" w:cs="Times New Roman"/>
-          <w:color w:val="C00000"/>
-          <w:sz w:val="24"/>
-          <w:szCs w:val="24"/>
-        </w:rPr>
-        <w:t>) with a brief description of the variable. Be sure to include units of measurement and the categories associated with any number codes. Copy the information from your data dictionary here.</w:t>
+        <w:t xml:space="preserve">9. </w:t>
+      </w:r>
+      <w:r>
+        <w:rPr>
+          <w:rFonts w:ascii="Times New Roman" w:hAnsi="Times New Roman" w:cs="Times New Roman"/>
+          <w:color w:val="C00000"/>
+          <w:sz w:val="24"/>
+          <w:szCs w:val="24"/>
+        </w:rPr>
+        <w:t>Ignore this question. I am moving it to the homework on the next module.</w:t>
       </w:r>
     </w:p>
     <w:p>

</xml_diff>